<commit_message>
Updates to Mmlestone report
</commit_message>
<xml_diff>
--- a/MilestoneReport1.docx
+++ b/MilestoneReport1.docx
@@ -385,7 +385,14 @@
               <w:rPr>
                 <w:b/>
               </w:rPr>
-              <w:t xml:space="preserve">K. Rajesh  </w:t>
+              <w:t xml:space="preserve">K. </w:t>
+            </w:r>
+            <w:proofErr w:type="gramStart"/>
+            <w:r>
+              <w:rPr>
+                <w:b/>
+              </w:rPr>
+              <w:t xml:space="preserve">Rajesh  </w:t>
             </w:r>
             <w:r>
               <w:rPr>
@@ -394,6 +401,7 @@
               </w:rPr>
               <w:t>Jagannath</w:t>
             </w:r>
+            <w:proofErr w:type="gramEnd"/>
             <w:r>
               <w:rPr>
                 <w:b/>
@@ -423,9 +431,19 @@
             <w:r>
               <w:t xml:space="preserve"> </w:t>
             </w:r>
+            <w:proofErr w:type="spellStart"/>
             <w:r>
-              <w:t>Anirban Ghosh</w:t>
+              <w:t>Anirban</w:t>
             </w:r>
+            <w:proofErr w:type="spellEnd"/>
+            <w:r>
+              <w:t xml:space="preserve"> </w:t>
+            </w:r>
+            <w:proofErr w:type="spellStart"/>
+            <w:r>
+              <w:t>Ghosh</w:t>
+            </w:r>
+            <w:proofErr w:type="spellEnd"/>
             <w:r>
               <w:br/>
             </w:r>
@@ -1485,14 +1503,31 @@
           <w:color w:val="333333"/>
           <w:shd w:val="clear" w:color="auto" w:fill="FFFFFF"/>
         </w:rPr>
-        <w:t>boost the city’s tax revenue.</w:t>
-      </w:r>
-      <w:r>
-        <w:rPr>
-          <w:rFonts w:cs="Times New Roman"/>
-          <w:color w:val="000000"/>
-        </w:rPr>
-        <w:t xml:space="preserve">Also, here may have </w:t>
+        <w:t xml:space="preserve">boost the city’s tax </w:t>
+      </w:r>
+      <w:r>
+        <w:rPr>
+          <w:rFonts w:cs="Times New Roman"/>
+          <w:b/>
+          <w:bCs/>
+          <w:color w:val="333333"/>
+          <w:shd w:val="clear" w:color="auto" w:fill="FFFFFF"/>
+        </w:rPr>
+        <w:t>revenue.</w:t>
+      </w:r>
+      <w:r>
+        <w:rPr>
+          <w:rFonts w:cs="Times New Roman"/>
+          <w:color w:val="000000"/>
+        </w:rPr>
+        <w:t xml:space="preserve"> Also</w:t>
+      </w:r>
+      <w:r>
+        <w:rPr>
+          <w:rFonts w:cs="Times New Roman"/>
+          <w:color w:val="000000"/>
+        </w:rPr>
+        <w:t xml:space="preserve">, here may have </w:t>
       </w:r>
       <w:r>
         <w:rPr>
@@ -1560,7 +1595,23 @@
           <w:rFonts w:cs="Times New Roman"/>
           <w:color w:val="000000"/>
         </w:rPr>
-        <w:t xml:space="preserve"> that the introduction of the streetcar is disruptive to the neighborhood ( crowding, transient population, noise) and </w:t>
+        <w:t xml:space="preserve"> that the introduction of the streetcar is disruptive to the neighborhood </w:t>
+      </w:r>
+      <w:proofErr w:type="gramStart"/>
+      <w:r>
+        <w:rPr>
+          <w:rFonts w:cs="Times New Roman"/>
+          <w:color w:val="000000"/>
+        </w:rPr>
+        <w:t>( crowding</w:t>
+      </w:r>
+      <w:proofErr w:type="gramEnd"/>
+      <w:r>
+        <w:rPr>
+          <w:rFonts w:cs="Times New Roman"/>
+          <w:color w:val="000000"/>
+        </w:rPr>
+        <w:t xml:space="preserve">, transient population, noise) and </w:t>
       </w:r>
     </w:p>
     <w:p>
@@ -1739,8 +1790,6 @@
         </w:rPr>
         <w:t xml:space="preserve"> Buffer zone and finally </w:t>
       </w:r>
-      <w:bookmarkStart w:id="5" w:name="_GoBack"/>
-      <w:bookmarkEnd w:id="5"/>
     </w:p>
     <w:p>
       <w:pPr>
@@ -1859,11 +1908,11 @@
       <w:pPr>
         <w:pStyle w:val="Heading2"/>
       </w:pPr>
-      <w:bookmarkStart w:id="6" w:name="_Toc332066300"/>
+      <w:bookmarkStart w:id="5" w:name="_Toc332066300"/>
       <w:r>
         <w:t>Data Sources</w:t>
       </w:r>
-      <w:bookmarkEnd w:id="6"/>
+      <w:bookmarkEnd w:id="5"/>
     </w:p>
     <w:p>
       <w:pPr>
@@ -1915,7 +1964,23 @@
           <w:rFonts w:cs="Times New Roman"/>
           <w:color w:val="000000"/>
         </w:rPr>
-        <w:t>Cincinnati Area Geogaphic Information Systems (</w:t>
+        <w:t xml:space="preserve">Cincinnati Area </w:t>
+      </w:r>
+      <w:proofErr w:type="spellStart"/>
+      <w:r>
+        <w:rPr>
+          <w:rFonts w:cs="Times New Roman"/>
+          <w:color w:val="000000"/>
+        </w:rPr>
+        <w:t>Geogaphic</w:t>
+      </w:r>
+      <w:proofErr w:type="spellEnd"/>
+      <w:r>
+        <w:rPr>
+          <w:rFonts w:cs="Times New Roman"/>
+          <w:color w:val="000000"/>
+        </w:rPr>
+        <w:t xml:space="preserve"> Information Systems (</w:t>
       </w:r>
       <w:hyperlink r:id="rId14" w:history="1">
         <w:r>
@@ -1968,14 +2033,32 @@
           <w:b/>
           <w:color w:val="000000"/>
         </w:rPr>
-        <w:t xml:space="preserve">Study Area Parcels : </w:t>
-      </w:r>
+        <w:t xml:space="preserve">Study Area </w:t>
+      </w:r>
+      <w:proofErr w:type="gramStart"/>
       <w:r>
         <w:rPr>
           <w:rFonts w:cs="Times New Roman"/>
           <w:b/>
           <w:color w:val="000000"/>
         </w:rPr>
+        <w:t>Parcels :</w:t>
+      </w:r>
+      <w:proofErr w:type="gramEnd"/>
+      <w:r>
+        <w:rPr>
+          <w:rFonts w:cs="Times New Roman"/>
+          <w:b/>
+          <w:color w:val="000000"/>
+        </w:rPr>
+        <w:t xml:space="preserve"> </w:t>
+      </w:r>
+      <w:r>
+        <w:rPr>
+          <w:rFonts w:cs="Times New Roman"/>
+          <w:b/>
+          <w:color w:val="000000"/>
+        </w:rPr>
         <w:t xml:space="preserve">There are three </w:t>
       </w:r>
       <w:r>
@@ -1992,14 +2075,32 @@
           <w:b/>
           <w:color w:val="000000"/>
         </w:rPr>
-        <w:t>.csv  f</w:t>
-      </w:r>
+        <w:t>.</w:t>
+      </w:r>
+      <w:proofErr w:type="spellStart"/>
       <w:r>
         <w:rPr>
           <w:rFonts w:cs="Times New Roman"/>
           <w:b/>
           <w:color w:val="000000"/>
         </w:rPr>
+        <w:t>csv</w:t>
+      </w:r>
+      <w:proofErr w:type="spellEnd"/>
+      <w:r>
+        <w:rPr>
+          <w:rFonts w:cs="Times New Roman"/>
+          <w:b/>
+          <w:color w:val="000000"/>
+        </w:rPr>
+        <w:t xml:space="preserve">  f</w:t>
+      </w:r>
+      <w:r>
+        <w:rPr>
+          <w:rFonts w:cs="Times New Roman"/>
+          <w:b/>
+          <w:color w:val="000000"/>
+        </w:rPr>
         <w:t>ile</w:t>
       </w:r>
       <w:r>
@@ -2043,7 +2144,23 @@
           <w:rFonts w:cs="Times New Roman"/>
           <w:color w:val="000000"/>
         </w:rPr>
-        <w:t xml:space="preserve"> The following table features are of interest in the 3 files : </w:t>
+        <w:t xml:space="preserve"> The following table features are of interest in the 3 </w:t>
+      </w:r>
+      <w:proofErr w:type="gramStart"/>
+      <w:r>
+        <w:rPr>
+          <w:rFonts w:cs="Times New Roman"/>
+          <w:color w:val="000000"/>
+        </w:rPr>
+        <w:t>files :</w:t>
+      </w:r>
+      <w:proofErr w:type="gramEnd"/>
+      <w:r>
+        <w:rPr>
+          <w:rFonts w:cs="Times New Roman"/>
+          <w:color w:val="000000"/>
+        </w:rPr>
+        <w:t xml:space="preserve"> </w:t>
       </w:r>
       <w:r>
         <w:rPr>
@@ -2533,8 +2650,17 @@
                 <w:rFonts w:ascii="Courier" w:hAnsi="Courier" w:cs="Times New Roman"/>
                 <w:color w:val="000000"/>
               </w:rPr>
-              <w:t>Market value of the Improvementts</w:t>
+              <w:t xml:space="preserve">Market value of the </w:t>
             </w:r>
+            <w:proofErr w:type="spellStart"/>
+            <w:r>
+              <w:rPr>
+                <w:rFonts w:ascii="Courier" w:hAnsi="Courier" w:cs="Times New Roman"/>
+                <w:color w:val="000000"/>
+              </w:rPr>
+              <w:t>Improvementts</w:t>
+            </w:r>
+            <w:proofErr w:type="spellEnd"/>
           </w:p>
         </w:tc>
         <w:tc>
@@ -2861,7 +2987,43 @@
           <w:sz w:val="28"/>
           <w:szCs w:val="24"/>
         </w:rPr>
-        <w:t xml:space="preserve"> .csv files are used to identify the parcel id. of the three areas around the Street Car - Core, Center and Edge</w:t>
+        <w:t xml:space="preserve"> .</w:t>
+      </w:r>
+      <w:proofErr w:type="spellStart"/>
+      <w:r>
+        <w:rPr>
+          <w:b/>
+          <w:sz w:val="28"/>
+          <w:szCs w:val="24"/>
+        </w:rPr>
+        <w:t>csv</w:t>
+      </w:r>
+      <w:proofErr w:type="spellEnd"/>
+      <w:r>
+        <w:rPr>
+          <w:b/>
+          <w:sz w:val="28"/>
+          <w:szCs w:val="24"/>
+        </w:rPr>
+        <w:t xml:space="preserve"> files are used to identify the parcel id. </w:t>
+      </w:r>
+      <w:proofErr w:type="gramStart"/>
+      <w:r>
+        <w:rPr>
+          <w:b/>
+          <w:sz w:val="28"/>
+          <w:szCs w:val="24"/>
+        </w:rPr>
+        <w:t>of</w:t>
+      </w:r>
+      <w:proofErr w:type="gramEnd"/>
+      <w:r>
+        <w:rPr>
+          <w:b/>
+          <w:sz w:val="28"/>
+          <w:szCs w:val="24"/>
+        </w:rPr>
+        <w:t xml:space="preserve"> the three areas around the Street Car - Core, Center and Edge</w:t>
       </w:r>
       <w:r>
         <w:rPr>
@@ -2908,7 +3070,35 @@
           <w:b/>
           <w:color w:val="000000"/>
         </w:rPr>
-        <w:t xml:space="preserve"> .fwf : </w:t>
+        <w:t xml:space="preserve"> .</w:t>
+      </w:r>
+      <w:proofErr w:type="spellStart"/>
+      <w:proofErr w:type="gramStart"/>
+      <w:r>
+        <w:rPr>
+          <w:rFonts w:cs="Times New Roman"/>
+          <w:b/>
+          <w:color w:val="000000"/>
+        </w:rPr>
+        <w:t>fwf</w:t>
+      </w:r>
+      <w:proofErr w:type="spellEnd"/>
+      <w:r>
+        <w:rPr>
+          <w:rFonts w:cs="Times New Roman"/>
+          <w:b/>
+          <w:color w:val="000000"/>
+        </w:rPr>
+        <w:t xml:space="preserve"> :</w:t>
+      </w:r>
+      <w:proofErr w:type="gramEnd"/>
+      <w:r>
+        <w:rPr>
+          <w:rFonts w:cs="Times New Roman"/>
+          <w:b/>
+          <w:color w:val="000000"/>
+        </w:rPr>
+        <w:t xml:space="preserve"> </w:t>
       </w:r>
       <w:r>
         <w:rPr>
@@ -2922,21 +3112,69 @@
           <w:rFonts w:cs="Times New Roman"/>
           <w:color w:val="000000"/>
         </w:rPr>
-        <w:t>Width Format in 9 files. This Dataset needs to be converted to .csv format. The key feature that will be subse</w:t>
-      </w:r>
-      <w:r>
-        <w:rPr>
-          <w:rFonts w:cs="Times New Roman"/>
-          <w:color w:val="000000"/>
-        </w:rPr>
-        <w:t>t from this is parcel_id and Tax information. A time series analysis on the taxes will be performed to forecast the revenues to the City of Cincinnati.     Each file has 30,000 o</w:t>
-      </w:r>
-      <w:r>
-        <w:rPr>
-          <w:rFonts w:cs="Times New Roman"/>
-          <w:color w:val="000000"/>
-        </w:rPr>
-        <w:t>bservations and is at leat 300 M</w:t>
+        <w:t>Width Format in 9 files. This Dataset needs to be converted to .</w:t>
+      </w:r>
+      <w:proofErr w:type="spellStart"/>
+      <w:r>
+        <w:rPr>
+          <w:rFonts w:cs="Times New Roman"/>
+          <w:color w:val="000000"/>
+        </w:rPr>
+        <w:t>csv</w:t>
+      </w:r>
+      <w:proofErr w:type="spellEnd"/>
+      <w:r>
+        <w:rPr>
+          <w:rFonts w:cs="Times New Roman"/>
+          <w:color w:val="000000"/>
+        </w:rPr>
+        <w:t xml:space="preserve"> format. The key feature that will be subse</w:t>
+      </w:r>
+      <w:r>
+        <w:rPr>
+          <w:rFonts w:cs="Times New Roman"/>
+          <w:color w:val="000000"/>
+        </w:rPr>
+        <w:t xml:space="preserve">t from this is </w:t>
+      </w:r>
+      <w:proofErr w:type="spellStart"/>
+      <w:r>
+        <w:rPr>
+          <w:rFonts w:cs="Times New Roman"/>
+          <w:color w:val="000000"/>
+        </w:rPr>
+        <w:t>parcel_id</w:t>
+      </w:r>
+      <w:proofErr w:type="spellEnd"/>
+      <w:r>
+        <w:rPr>
+          <w:rFonts w:cs="Times New Roman"/>
+          <w:color w:val="000000"/>
+        </w:rPr>
+        <w:t xml:space="preserve"> and Tax information. A time series analysis on the taxes will be performed to forecast the revenues to the City of Cincinnati.     Each file has 30,000 o</w:t>
+      </w:r>
+      <w:r>
+        <w:rPr>
+          <w:rFonts w:cs="Times New Roman"/>
+          <w:color w:val="000000"/>
+        </w:rPr>
+        <w:t xml:space="preserve">bservations and is at </w:t>
+      </w:r>
+      <w:proofErr w:type="spellStart"/>
+      <w:r>
+        <w:rPr>
+          <w:rFonts w:cs="Times New Roman"/>
+          <w:color w:val="000000"/>
+        </w:rPr>
+        <w:t>leat</w:t>
+      </w:r>
+      <w:proofErr w:type="spellEnd"/>
+      <w:r>
+        <w:rPr>
+          <w:rFonts w:cs="Times New Roman"/>
+          <w:color w:val="000000"/>
+        </w:rPr>
+        <w:t xml:space="preserve"> 300 M</w:t>
       </w:r>
       <w:r>
         <w:rPr>
@@ -2945,6 +3183,28 @@
         </w:rPr>
         <w:t xml:space="preserve">B is size       </w:t>
       </w:r>
+    </w:p>
+    <w:p>
+      <w:pPr>
+        <w:spacing w:after="0" w:line="240" w:lineRule="auto"/>
+        <w:textAlignment w:val="baseline"/>
+        <w:rPr>
+          <w:rFonts w:cs="Times New Roman"/>
+          <w:color w:val="000000"/>
+        </w:rPr>
+      </w:pPr>
+    </w:p>
+    <w:p>
+      <w:pPr>
+        <w:spacing w:after="0" w:line="240" w:lineRule="auto"/>
+        <w:textAlignment w:val="baseline"/>
+        <w:rPr>
+          <w:rFonts w:cs="Times New Roman"/>
+          <w:color w:val="000000"/>
+        </w:rPr>
+      </w:pPr>
+      <w:bookmarkStart w:id="6" w:name="_GoBack"/>
+      <w:bookmarkEnd w:id="6"/>
     </w:p>
     <w:p>
       <w:pPr>
@@ -3160,7 +3420,23 @@
                 <w:rFonts w:cs="Times New Roman"/>
                 <w:color w:val="000000"/>
               </w:rPr>
-              <w:t>Data2/taxinfo/2007/taxinfo2007.csv</w:t>
+              <w:t>Data2/</w:t>
+            </w:r>
+            <w:proofErr w:type="spellStart"/>
+            <w:r>
+              <w:rPr>
+                <w:rFonts w:cs="Times New Roman"/>
+                <w:color w:val="000000"/>
+              </w:rPr>
+              <w:t>taxinfo</w:t>
+            </w:r>
+            <w:proofErr w:type="spellEnd"/>
+            <w:r>
+              <w:rPr>
+                <w:rFonts w:cs="Times New Roman"/>
+                <w:color w:val="000000"/>
+              </w:rPr>
+              <w:t>/2007/taxinfo2007.csv</w:t>
             </w:r>
           </w:p>
           <w:p>
@@ -3203,12 +3479,37 @@
                 <w:color w:val="000000"/>
               </w:rPr>
             </w:pPr>
+            <w:proofErr w:type="gramStart"/>
             <w:r>
               <w:rPr>
                 <w:rFonts w:cs="Times New Roman"/>
                 <w:color w:val="000000"/>
               </w:rPr>
-              <w:t>.Data2/taxinfo/2015/taxinfo2015.csv</w:t>
+              <w:t>.Data2</w:t>
+            </w:r>
+            <w:proofErr w:type="gramEnd"/>
+            <w:r>
+              <w:rPr>
+                <w:rFonts w:cs="Times New Roman"/>
+                <w:color w:val="000000"/>
+              </w:rPr>
+              <w:t>/</w:t>
+            </w:r>
+            <w:proofErr w:type="spellStart"/>
+            <w:r>
+              <w:rPr>
+                <w:rFonts w:cs="Times New Roman"/>
+                <w:color w:val="000000"/>
+              </w:rPr>
+              <w:t>taxinfo</w:t>
+            </w:r>
+            <w:proofErr w:type="spellEnd"/>
+            <w:r>
+              <w:rPr>
+                <w:rFonts w:cs="Times New Roman"/>
+                <w:color w:val="000000"/>
+              </w:rPr>
+              <w:t>/2015/taxinfo2015.csv</w:t>
             </w:r>
           </w:p>
         </w:tc>
@@ -3337,7 +3638,23 @@
                 <w:rFonts w:cs="Times New Roman"/>
                 <w:color w:val="000000"/>
               </w:rPr>
-              <w:t>Location e.g for 2327 Sussex Ave., Cincinnati Oh</w:t>
+              <w:t xml:space="preserve">Location </w:t>
+            </w:r>
+            <w:proofErr w:type="spellStart"/>
+            <w:r>
+              <w:rPr>
+                <w:rFonts w:cs="Times New Roman"/>
+                <w:color w:val="000000"/>
+              </w:rPr>
+              <w:t>e.g</w:t>
+            </w:r>
+            <w:proofErr w:type="spellEnd"/>
+            <w:r>
+              <w:rPr>
+                <w:rFonts w:cs="Times New Roman"/>
+                <w:color w:val="000000"/>
+              </w:rPr>
+              <w:t xml:space="preserve"> for 2327 Sussex Ave., Cincinnati Oh</w:t>
             </w:r>
           </w:p>
         </w:tc>
@@ -4257,12 +4574,21 @@
                 <w:color w:val="000000"/>
               </w:rPr>
             </w:pPr>
+            <w:proofErr w:type="spellStart"/>
             <w:r>
               <w:rPr>
                 <w:rFonts w:cs="Times New Roman"/>
                 <w:color w:val="000000"/>
               </w:rPr>
-              <w:t>Mkt Total Val</w:t>
+              <w:t>Mkt</w:t>
+            </w:r>
+            <w:proofErr w:type="spellEnd"/>
+            <w:r>
+              <w:rPr>
+                <w:rFonts w:cs="Times New Roman"/>
+                <w:color w:val="000000"/>
+              </w:rPr>
+              <w:t xml:space="preserve"> Total Val</w:t>
             </w:r>
           </w:p>
         </w:tc>
@@ -4861,6 +5187,7 @@
           <w:sz w:val="32"/>
         </w:rPr>
       </w:pPr>
+      <w:proofErr w:type="gramStart"/>
       <w:r>
         <w:rPr>
           <w:b/>
@@ -4909,7 +5236,15 @@
           <w:b/>
           <w:sz w:val="32"/>
         </w:rPr>
-        <w:t xml:space="preserve">. Features selected from </w:t>
+        <w:t>.</w:t>
+      </w:r>
+      <w:proofErr w:type="gramEnd"/>
+      <w:r>
+        <w:rPr>
+          <w:b/>
+          <w:sz w:val="32"/>
+        </w:rPr>
+        <w:t xml:space="preserve"> Features selected from </w:t>
       </w:r>
       <w:r>
         <w:rPr>
@@ -5033,7 +5368,19 @@
           <w:sz w:val="28"/>
           <w:szCs w:val="28"/>
         </w:rPr>
-        <w:t>Study area</w:t>
+        <w:t xml:space="preserve">Study </w:t>
+      </w:r>
+      <w:proofErr w:type="gramStart"/>
+      <w:r>
+        <w:rPr>
+          <w:rFonts w:eastAsia="Times New Roman" w:cs="Times New Roman"/>
+          <w:b/>
+          <w:bCs/>
+          <w:color w:val="434343"/>
+          <w:sz w:val="28"/>
+          <w:szCs w:val="28"/>
+        </w:rPr>
+        <w:t>area</w:t>
       </w:r>
       <w:r>
         <w:rPr>
@@ -5043,8 +5390,9 @@
           <w:sz w:val="28"/>
           <w:szCs w:val="28"/>
         </w:rPr>
-        <w:t xml:space="preserve"> : Data around the Street car route is divided into 3  Buffer zones. The StreetCarParcels_CORE.csv, StreetCarparcels_CENTER.csv and StreetCarparcels.csv files  identify the parcels belonging to the zone. </w:t>
-      </w:r>
+        <w:t xml:space="preserve"> :</w:t>
+      </w:r>
+      <w:proofErr w:type="gramEnd"/>
       <w:r>
         <w:rPr>
           <w:rFonts w:eastAsia="Times New Roman" w:cs="Times New Roman"/>
@@ -5053,8 +5401,9 @@
           <w:sz w:val="28"/>
           <w:szCs w:val="28"/>
         </w:rPr>
-        <w:t xml:space="preserve"> The unique identifier is parcel id. In the taxinfo files, the PARCELID will be used to classify/ subset  an observation to be belonging to CORE, EDGE or CENTER areas. </w:t>
-      </w:r>
+        <w:t xml:space="preserve"> Data around the Street car route is divided into 3  Buffer zones. The StreetCarParcels_CORE.csv, StreetCarparcels_CENTER.csv and StreetCarparcels.csv </w:t>
+      </w:r>
+      <w:proofErr w:type="gramStart"/>
       <w:r>
         <w:rPr>
           <w:rFonts w:eastAsia="Times New Roman" w:cs="Times New Roman"/>
@@ -5063,7 +5412,104 @@
           <w:sz w:val="28"/>
           <w:szCs w:val="28"/>
         </w:rPr>
-        <w:t xml:space="preserve"> For the study area preliminary exploration of the data was done : </w:t>
+        <w:t>files  identify</w:t>
+      </w:r>
+      <w:proofErr w:type="gramEnd"/>
+      <w:r>
+        <w:rPr>
+          <w:rFonts w:eastAsia="Times New Roman" w:cs="Times New Roman"/>
+          <w:bCs/>
+          <w:color w:val="434343"/>
+          <w:sz w:val="28"/>
+          <w:szCs w:val="28"/>
+        </w:rPr>
+        <w:t xml:space="preserve"> the parcels belonging to the zone. </w:t>
+      </w:r>
+      <w:r>
+        <w:rPr>
+          <w:rFonts w:eastAsia="Times New Roman" w:cs="Times New Roman"/>
+          <w:bCs/>
+          <w:color w:val="434343"/>
+          <w:sz w:val="28"/>
+          <w:szCs w:val="28"/>
+        </w:rPr>
+        <w:t xml:space="preserve"> The unique identifier is parcel id. In the </w:t>
+      </w:r>
+      <w:proofErr w:type="spellStart"/>
+      <w:r>
+        <w:rPr>
+          <w:rFonts w:eastAsia="Times New Roman" w:cs="Times New Roman"/>
+          <w:bCs/>
+          <w:color w:val="434343"/>
+          <w:sz w:val="28"/>
+          <w:szCs w:val="28"/>
+        </w:rPr>
+        <w:t>taxinfo</w:t>
+      </w:r>
+      <w:proofErr w:type="spellEnd"/>
+      <w:r>
+        <w:rPr>
+          <w:rFonts w:eastAsia="Times New Roman" w:cs="Times New Roman"/>
+          <w:bCs/>
+          <w:color w:val="434343"/>
+          <w:sz w:val="28"/>
+          <w:szCs w:val="28"/>
+        </w:rPr>
+        <w:t xml:space="preserve"> files, the PARCELID will be used to classify/ </w:t>
+      </w:r>
+      <w:proofErr w:type="gramStart"/>
+      <w:r>
+        <w:rPr>
+          <w:rFonts w:eastAsia="Times New Roman" w:cs="Times New Roman"/>
+          <w:bCs/>
+          <w:color w:val="434343"/>
+          <w:sz w:val="28"/>
+          <w:szCs w:val="28"/>
+        </w:rPr>
+        <w:t>subset  an</w:t>
+      </w:r>
+      <w:proofErr w:type="gramEnd"/>
+      <w:r>
+        <w:rPr>
+          <w:rFonts w:eastAsia="Times New Roman" w:cs="Times New Roman"/>
+          <w:bCs/>
+          <w:color w:val="434343"/>
+          <w:sz w:val="28"/>
+          <w:szCs w:val="28"/>
+        </w:rPr>
+        <w:t xml:space="preserve"> observation to be belonging to CORE, EDGE or CENTER areas. </w:t>
+      </w:r>
+      <w:r>
+        <w:rPr>
+          <w:rFonts w:eastAsia="Times New Roman" w:cs="Times New Roman"/>
+          <w:bCs/>
+          <w:color w:val="434343"/>
+          <w:sz w:val="28"/>
+          <w:szCs w:val="28"/>
+        </w:rPr>
+        <w:t xml:space="preserve"> For the study area preliminary exploration of the data was </w:t>
+      </w:r>
+      <w:proofErr w:type="gramStart"/>
+      <w:r>
+        <w:rPr>
+          <w:rFonts w:eastAsia="Times New Roman" w:cs="Times New Roman"/>
+          <w:bCs/>
+          <w:color w:val="434343"/>
+          <w:sz w:val="28"/>
+          <w:szCs w:val="28"/>
+        </w:rPr>
+        <w:t>done :</w:t>
+      </w:r>
+      <w:proofErr w:type="gramEnd"/>
+      <w:r>
+        <w:rPr>
+          <w:rFonts w:eastAsia="Times New Roman" w:cs="Times New Roman"/>
+          <w:bCs/>
+          <w:color w:val="434343"/>
+          <w:sz w:val="28"/>
+          <w:szCs w:val="28"/>
+        </w:rPr>
+        <w:t xml:space="preserve"> </w:t>
       </w:r>
       <w:r>
         <w:rPr>
@@ -5109,7 +5555,19 @@
           <w:sz w:val="28"/>
           <w:szCs w:val="28"/>
         </w:rPr>
-        <w:t>Property Tax information 2007-2015</w:t>
+        <w:t>Property Tax information 2007-</w:t>
+      </w:r>
+      <w:proofErr w:type="gramStart"/>
+      <w:r>
+        <w:rPr>
+          <w:rFonts w:eastAsia="Times New Roman" w:cs="Times New Roman"/>
+          <w:b/>
+          <w:bCs/>
+          <w:color w:val="434343"/>
+          <w:sz w:val="28"/>
+          <w:szCs w:val="28"/>
+        </w:rPr>
+        <w:t>2015</w:t>
       </w:r>
       <w:r>
         <w:rPr>
@@ -5119,8 +5577,9 @@
           <w:sz w:val="28"/>
           <w:szCs w:val="28"/>
         </w:rPr>
-        <w:t xml:space="preserve"> : The original datasets were provided in fixed width format. An R </w:t>
-      </w:r>
+        <w:t xml:space="preserve"> :</w:t>
+      </w:r>
+      <w:proofErr w:type="gramEnd"/>
       <w:r>
         <w:rPr>
           <w:rFonts w:eastAsia="Times New Roman" w:cs="Times New Roman"/>
@@ -5129,7 +5588,7 @@
           <w:sz w:val="28"/>
           <w:szCs w:val="28"/>
         </w:rPr>
-        <w:t>script converted</w:t>
+        <w:t xml:space="preserve"> The original datasets were provided in fixed width format. An R </w:t>
       </w:r>
       <w:r>
         <w:rPr>
@@ -5139,7 +5598,7 @@
           <w:sz w:val="28"/>
           <w:szCs w:val="28"/>
         </w:rPr>
-        <w:t xml:space="preserve"> it to .csv file. The problem here was each of the groups of years 2007, 2008 and 2009-2014 and </w:t>
+        <w:t>script converted</w:t>
       </w:r>
       <w:r>
         <w:rPr>
@@ -5149,8 +5608,9 @@
           <w:sz w:val="28"/>
           <w:szCs w:val="28"/>
         </w:rPr>
-        <w:t>2015 had</w:t>
-      </w:r>
+        <w:t xml:space="preserve"> it to .</w:t>
+      </w:r>
+      <w:proofErr w:type="spellStart"/>
       <w:r>
         <w:rPr>
           <w:rFonts w:eastAsia="Times New Roman" w:cs="Times New Roman"/>
@@ -5159,8 +5619,9 @@
           <w:sz w:val="28"/>
           <w:szCs w:val="28"/>
         </w:rPr>
-        <w:t xml:space="preserve"> different column widths. Luckily, there was clear documentation of </w:t>
-      </w:r>
+        <w:t>csv</w:t>
+      </w:r>
+      <w:proofErr w:type="spellEnd"/>
       <w:r>
         <w:rPr>
           <w:rFonts w:eastAsia="Times New Roman" w:cs="Times New Roman"/>
@@ -5169,7 +5630,7 @@
           <w:sz w:val="28"/>
           <w:szCs w:val="28"/>
         </w:rPr>
-        <w:t xml:space="preserve">field widths. As a result, the files have been </w:t>
+        <w:t xml:space="preserve"> file. The problem here was each of the groups of years 2007, 2008 and 2009-2014 and </w:t>
       </w:r>
       <w:r>
         <w:rPr>
@@ -5179,7 +5640,7 @@
           <w:sz w:val="28"/>
           <w:szCs w:val="28"/>
         </w:rPr>
-        <w:t xml:space="preserve">successfully </w:t>
+        <w:t>2015 had</w:t>
       </w:r>
       <w:r>
         <w:rPr>
@@ -5189,7 +5650,7 @@
           <w:sz w:val="28"/>
           <w:szCs w:val="28"/>
         </w:rPr>
-        <w:t>converted to .csv fil</w:t>
+        <w:t xml:space="preserve"> different column widths. Luckily, there was clear documentation of </w:t>
       </w:r>
       <w:r>
         <w:rPr>
@@ -5199,6 +5660,58 @@
           <w:sz w:val="28"/>
           <w:szCs w:val="28"/>
         </w:rPr>
+        <w:t xml:space="preserve">field widths. As a result, the files have been </w:t>
+      </w:r>
+      <w:r>
+        <w:rPr>
+          <w:rFonts w:eastAsia="Times New Roman" w:cs="Times New Roman"/>
+          <w:bCs/>
+          <w:color w:val="434343"/>
+          <w:sz w:val="28"/>
+          <w:szCs w:val="28"/>
+        </w:rPr>
+        <w:t xml:space="preserve">successfully </w:t>
+      </w:r>
+      <w:r>
+        <w:rPr>
+          <w:rFonts w:eastAsia="Times New Roman" w:cs="Times New Roman"/>
+          <w:bCs/>
+          <w:color w:val="434343"/>
+          <w:sz w:val="28"/>
+          <w:szCs w:val="28"/>
+        </w:rPr>
+        <w:t>converted to .</w:t>
+      </w:r>
+      <w:proofErr w:type="spellStart"/>
+      <w:r>
+        <w:rPr>
+          <w:rFonts w:eastAsia="Times New Roman" w:cs="Times New Roman"/>
+          <w:bCs/>
+          <w:color w:val="434343"/>
+          <w:sz w:val="28"/>
+          <w:szCs w:val="28"/>
+        </w:rPr>
+        <w:t>csv</w:t>
+      </w:r>
+      <w:proofErr w:type="spellEnd"/>
+      <w:r>
+        <w:rPr>
+          <w:rFonts w:eastAsia="Times New Roman" w:cs="Times New Roman"/>
+          <w:bCs/>
+          <w:color w:val="434343"/>
+          <w:sz w:val="28"/>
+          <w:szCs w:val="28"/>
+        </w:rPr>
+        <w:t xml:space="preserve"> fil</w:t>
+      </w:r>
+      <w:r>
+        <w:rPr>
+          <w:rFonts w:eastAsia="Times New Roman" w:cs="Times New Roman"/>
+          <w:bCs/>
+          <w:color w:val="434343"/>
+          <w:sz w:val="28"/>
+          <w:szCs w:val="28"/>
+        </w:rPr>
         <w:t>e.</w:t>
       </w:r>
     </w:p>
@@ -5384,8 +5897,9 @@
           <w:sz w:val="28"/>
           <w:szCs w:val="28"/>
         </w:rPr>
-        <w:t xml:space="preserve">- Address </w:t>
-      </w:r>
+        <w:t xml:space="preserve">- </w:t>
+      </w:r>
+      <w:proofErr w:type="gramStart"/>
       <w:r>
         <w:rPr>
           <w:rFonts w:cs="Times New Roman"/>
@@ -5394,7 +5908,50 @@
           <w:sz w:val="28"/>
           <w:szCs w:val="28"/>
         </w:rPr>
-        <w:t xml:space="preserve"> for  plotting on  ggplot or other package</w:t>
+        <w:t xml:space="preserve">Address </w:t>
+      </w:r>
+      <w:r>
+        <w:rPr>
+          <w:rFonts w:cs="Times New Roman"/>
+          <w:i/>
+          <w:color w:val="0000FF"/>
+          <w:sz w:val="28"/>
+          <w:szCs w:val="28"/>
+        </w:rPr>
+        <w:t xml:space="preserve"> for</w:t>
+      </w:r>
+      <w:proofErr w:type="gramEnd"/>
+      <w:r>
+        <w:rPr>
+          <w:rFonts w:cs="Times New Roman"/>
+          <w:i/>
+          <w:color w:val="0000FF"/>
+          <w:sz w:val="28"/>
+          <w:szCs w:val="28"/>
+        </w:rPr>
+        <w:t xml:space="preserve">  plotting on  </w:t>
+      </w:r>
+      <w:proofErr w:type="spellStart"/>
+      <w:r>
+        <w:rPr>
+          <w:rFonts w:cs="Times New Roman"/>
+          <w:i/>
+          <w:color w:val="0000FF"/>
+          <w:sz w:val="28"/>
+          <w:szCs w:val="28"/>
+        </w:rPr>
+        <w:t>ggplot</w:t>
+      </w:r>
+      <w:proofErr w:type="spellEnd"/>
+      <w:r>
+        <w:rPr>
+          <w:rFonts w:cs="Times New Roman"/>
+          <w:i/>
+          <w:color w:val="0000FF"/>
+          <w:sz w:val="28"/>
+          <w:szCs w:val="28"/>
+        </w:rPr>
+        <w:t xml:space="preserve"> or other package</w:t>
       </w:r>
       <w:r>
         <w:rPr>
@@ -5632,14 +6189,45 @@
           <w:szCs w:val="28"/>
         </w:rPr>
       </w:pPr>
-      <w:r>
-        <w:rPr>
-          <w:rFonts w:cs="Times New Roman"/>
-          <w:color w:val="000000"/>
-          <w:sz w:val="28"/>
-          <w:szCs w:val="28"/>
-        </w:rPr>
-        <w:t>for each_year in (</w:t>
+      <w:proofErr w:type="gramStart"/>
+      <w:r>
+        <w:rPr>
+          <w:rFonts w:cs="Times New Roman"/>
+          <w:color w:val="000000"/>
+          <w:sz w:val="28"/>
+          <w:szCs w:val="28"/>
+        </w:rPr>
+        <w:t>for</w:t>
+      </w:r>
+      <w:proofErr w:type="gramEnd"/>
+      <w:r>
+        <w:rPr>
+          <w:rFonts w:cs="Times New Roman"/>
+          <w:color w:val="000000"/>
+          <w:sz w:val="28"/>
+          <w:szCs w:val="28"/>
+        </w:rPr>
+        <w:t xml:space="preserve"> </w:t>
+      </w:r>
+      <w:proofErr w:type="spellStart"/>
+      <w:r>
+        <w:rPr>
+          <w:rFonts w:cs="Times New Roman"/>
+          <w:color w:val="000000"/>
+          <w:sz w:val="28"/>
+          <w:szCs w:val="28"/>
+        </w:rPr>
+        <w:t>each_year</w:t>
+      </w:r>
+      <w:proofErr w:type="spellEnd"/>
+      <w:r>
+        <w:rPr>
+          <w:rFonts w:cs="Times New Roman"/>
+          <w:color w:val="000000"/>
+          <w:sz w:val="28"/>
+          <w:szCs w:val="28"/>
+        </w:rPr>
+        <w:t xml:space="preserve"> in (</w:t>
       </w:r>
       <w:r>
         <w:rPr>
@@ -5650,14 +6238,25 @@
         </w:rPr>
         <w:t>c(</w:t>
       </w:r>
-      <w:r>
-        <w:rPr>
-          <w:rFonts w:cs="Times New Roman"/>
-          <w:color w:val="000000"/>
-          <w:sz w:val="28"/>
-          <w:szCs w:val="28"/>
-        </w:rPr>
-        <w:t>seq(2007:2015)</w:t>
+      <w:proofErr w:type="spellStart"/>
+      <w:r>
+        <w:rPr>
+          <w:rFonts w:cs="Times New Roman"/>
+          <w:color w:val="000000"/>
+          <w:sz w:val="28"/>
+          <w:szCs w:val="28"/>
+        </w:rPr>
+        <w:t>seq</w:t>
+      </w:r>
+      <w:proofErr w:type="spellEnd"/>
+      <w:r>
+        <w:rPr>
+          <w:rFonts w:cs="Times New Roman"/>
+          <w:color w:val="000000"/>
+          <w:sz w:val="28"/>
+          <w:szCs w:val="28"/>
+        </w:rPr>
+        <w:t>(2007:2015)</w:t>
       </w:r>
       <w:r>
         <w:rPr>
@@ -5769,7 +6368,29 @@
           <w:sz w:val="28"/>
           <w:szCs w:val="28"/>
         </w:rPr>
-        <w:t xml:space="preserve"> Market  Value of land, I</w:t>
+        <w:t xml:space="preserve"> </w:t>
+      </w:r>
+      <w:proofErr w:type="gramStart"/>
+      <w:r>
+        <w:rPr>
+          <w:rFonts w:cs="Times New Roman"/>
+          <w:i/>
+          <w:color w:val="0000FF"/>
+          <w:sz w:val="28"/>
+          <w:szCs w:val="28"/>
+        </w:rPr>
+        <w:t>Market  Value</w:t>
+      </w:r>
+      <w:proofErr w:type="gramEnd"/>
+      <w:r>
+        <w:rPr>
+          <w:rFonts w:cs="Times New Roman"/>
+          <w:i/>
+          <w:color w:val="0000FF"/>
+          <w:sz w:val="28"/>
+          <w:szCs w:val="28"/>
+        </w:rPr>
+        <w:t xml:space="preserve"> of land, I</w:t>
       </w:r>
       <w:r>
         <w:rPr>
@@ -5916,7 +6537,17 @@
           <w:sz w:val="28"/>
           <w:szCs w:val="28"/>
         </w:rPr>
-        <w:t xml:space="preserve">        -   </w:t>
+        <w:t xml:space="preserve">        </w:t>
+      </w:r>
+      <w:proofErr w:type="gramStart"/>
+      <w:r>
+        <w:rPr>
+          <w:rFonts w:cs="Times New Roman"/>
+          <w:color w:val="000000"/>
+          <w:sz w:val="28"/>
+          <w:szCs w:val="28"/>
+        </w:rPr>
+        <w:t xml:space="preserve">-   </w:t>
       </w:r>
       <w:r>
         <w:rPr>
@@ -5926,7 +6557,18 @@
           <w:sz w:val="28"/>
           <w:szCs w:val="28"/>
         </w:rPr>
-        <w:t xml:space="preserve">Net </w:t>
+        <w:t>Net</w:t>
+      </w:r>
+      <w:proofErr w:type="gramEnd"/>
+      <w:r>
+        <w:rPr>
+          <w:rFonts w:cs="Times New Roman"/>
+          <w:i/>
+          <w:color w:val="0000FF"/>
+          <w:sz w:val="28"/>
+          <w:szCs w:val="28"/>
+        </w:rPr>
+        <w:t xml:space="preserve"> </w:t>
       </w:r>
       <w:r>
         <w:rPr>
@@ -6077,7 +6719,29 @@
           <w:sz w:val="28"/>
           <w:szCs w:val="28"/>
         </w:rPr>
-        <w:t>Sq. Footage or acreage to compute Property val/sq. foot</w:t>
+        <w:t xml:space="preserve">Sq. Footage or acreage to compute Property </w:t>
+      </w:r>
+      <w:proofErr w:type="spellStart"/>
+      <w:r>
+        <w:rPr>
+          <w:rFonts w:cs="Times New Roman"/>
+          <w:i/>
+          <w:color w:val="0000FF"/>
+          <w:sz w:val="28"/>
+          <w:szCs w:val="28"/>
+        </w:rPr>
+        <w:t>val</w:t>
+      </w:r>
+      <w:proofErr w:type="spellEnd"/>
+      <w:r>
+        <w:rPr>
+          <w:rFonts w:cs="Times New Roman"/>
+          <w:i/>
+          <w:color w:val="0000FF"/>
+          <w:sz w:val="28"/>
+          <w:szCs w:val="28"/>
+        </w:rPr>
+        <w:t>/sq. foot</w:t>
       </w:r>
     </w:p>
     <w:p>
@@ -6543,6 +7207,7 @@
           <w:szCs w:val="28"/>
         </w:rPr>
       </w:pPr>
+      <w:proofErr w:type="gramStart"/>
       <w:r>
         <w:rPr>
           <w:rFonts w:cs="Times New Roman"/>
@@ -6552,6 +7217,7 @@
         </w:rPr>
         <w:t>end</w:t>
       </w:r>
+      <w:proofErr w:type="gramEnd"/>
     </w:p>
     <w:p>
       <w:pPr>
@@ -6959,10 +7625,18 @@
         </w:rPr>
       </w:pPr>
       <w:r>
-        <w:t>Exploratory Data Analysis</w:t>
-      </w:r>
-      <w:r>
-        <w:t xml:space="preserve"> : </w:t>
+        <w:t xml:space="preserve">Exploratory Data </w:t>
+      </w:r>
+      <w:proofErr w:type="gramStart"/>
+      <w:r>
+        <w:t>Analysis</w:t>
+      </w:r>
+      <w:r>
+        <w:t xml:space="preserve"> :</w:t>
+      </w:r>
+      <w:proofErr w:type="gramEnd"/>
+      <w:r>
+        <w:t xml:space="preserve"> </w:t>
       </w:r>
     </w:p>
     <w:p>
@@ -6989,7 +7663,31 @@
           <w:sz w:val="21"/>
           <w:szCs w:val="21"/>
         </w:rPr>
-        <w:t>Exploration of Project Data : </w:t>
+        <w:t xml:space="preserve">Exploration of Project </w:t>
+      </w:r>
+      <w:proofErr w:type="gramStart"/>
+      <w:r>
+        <w:rPr>
+          <w:rFonts w:ascii="Helvetica Neue" w:eastAsia="Times New Roman" w:hAnsi="Helvetica Neue" w:cs="Arial"/>
+          <w:b/>
+          <w:bCs/>
+          <w:color w:val="222222"/>
+          <w:sz w:val="21"/>
+          <w:szCs w:val="21"/>
+        </w:rPr>
+        <w:t>Data :</w:t>
+      </w:r>
+      <w:proofErr w:type="gramEnd"/>
+      <w:r>
+        <w:rPr>
+          <w:rFonts w:ascii="Helvetica Neue" w:eastAsia="Times New Roman" w:hAnsi="Helvetica Neue" w:cs="Arial"/>
+          <w:b/>
+          <w:bCs/>
+          <w:color w:val="222222"/>
+          <w:sz w:val="21"/>
+          <w:szCs w:val="21"/>
+        </w:rPr>
+        <w:t> </w:t>
       </w:r>
       <w:r>
         <w:rPr>
@@ -7131,8 +7829,13 @@
         <w:pStyle w:val="TOCHeading"/>
       </w:pPr>
       <w:r>
-        <w:t>Code on github</w:t>
-      </w:r>
+        <w:t xml:space="preserve">Code on </w:t>
+      </w:r>
+      <w:proofErr w:type="spellStart"/>
+      <w:r>
+        <w:t>github</w:t>
+      </w:r>
+      <w:proofErr w:type="spellEnd"/>
     </w:p>
     <w:p>
       <w:pPr>
@@ -12877,7 +13580,7 @@
 </file>
 
 <file path=customXml/itemProps1.xml><?xml version="1.0" encoding="utf-8"?>
-<ds:datastoreItem xmlns:ds="http://schemas.openxmlformats.org/officeDocument/2006/customXml" ds:itemID="{BB4956B0-0B05-FB49-ABDA-B118E61F15E1}">
+<ds:datastoreItem xmlns:ds="http://schemas.openxmlformats.org/officeDocument/2006/customXml" ds:itemID="{AE1A7A1F-483C-D248-B928-06D977DB6A76}">
   <ds:schemaRefs>
     <ds:schemaRef ds:uri="http://schemas.openxmlformats.org/officeDocument/2006/bibliography"/>
   </ds:schemaRefs>

</xml_diff>